<commit_message>
add form six notes
</commit_message>
<xml_diff>
--- a/assets/documents/growth and development.docx
+++ b/assets/documents/growth and development.docx
@@ -1,13 +1,13 @@
 
 <file path=word/document.xml><?xml version="1.0" encoding="utf-8"?>
-<w:document xmlns:wpc="http://schemas.microsoft.com/office/word/2010/wordprocessingCanvas" xmlns:mc="http://schemas.openxmlformats.org/markup-compatibility/2006" xmlns:o="urn:schemas-microsoft-com:office:office" xmlns:r="http://schemas.openxmlformats.org/officeDocument/2006/relationships" xmlns:m="http://schemas.openxmlformats.org/officeDocument/2006/math" xmlns:v="urn:schemas-microsoft-com:vml" xmlns:wp14="http://schemas.microsoft.com/office/word/2010/wordprocessingDrawing" xmlns:wp="http://schemas.openxmlformats.org/drawingml/2006/wordprocessingDrawing" xmlns:w10="urn:schemas-microsoft-com:office:word" xmlns:w="http://schemas.openxmlformats.org/wordprocessingml/2006/main" xmlns:w14="http://schemas.microsoft.com/office/word/2010/wordml" xmlns:w15="http://schemas.microsoft.com/office/word/2012/wordml" xmlns:wpg="http://schemas.microsoft.com/office/word/2010/wordprocessingGroup" xmlns:wpi="http://schemas.microsoft.com/office/word/2010/wordprocessingInk" xmlns:wne="http://schemas.microsoft.com/office/word/2006/wordml" xmlns:wps="http://schemas.microsoft.com/office/word/2010/wordprocessingShape" mc:Ignorable="w14 w15 wp14">
+<w:document xmlns:wpc="http://schemas.microsoft.com/office/word/2010/wordprocessingCanvas" xmlns:cx="http://schemas.microsoft.com/office/drawing/2014/chartex" xmlns:mc="http://schemas.openxmlformats.org/markup-compatibility/2006" xmlns:o="urn:schemas-microsoft-com:office:office" xmlns:r="http://schemas.openxmlformats.org/officeDocument/2006/relationships" xmlns:m="http://schemas.openxmlformats.org/officeDocument/2006/math" xmlns:v="urn:schemas-microsoft-com:vml" xmlns:wp14="http://schemas.microsoft.com/office/word/2010/wordprocessingDrawing" xmlns:wp="http://schemas.openxmlformats.org/drawingml/2006/wordprocessingDrawing" xmlns:w10="urn:schemas-microsoft-com:office:word" xmlns:w="http://schemas.openxmlformats.org/wordprocessingml/2006/main" xmlns:w14="http://schemas.microsoft.com/office/word/2010/wordml" xmlns:w15="http://schemas.microsoft.com/office/word/2012/wordml" xmlns:w16se="http://schemas.microsoft.com/office/word/2015/wordml/symex" xmlns:wpg="http://schemas.microsoft.com/office/word/2010/wordprocessingGroup" xmlns:wpi="http://schemas.microsoft.com/office/word/2010/wordprocessingInk" xmlns:wne="http://schemas.microsoft.com/office/word/2006/wordml" xmlns:wps="http://schemas.microsoft.com/office/word/2010/wordprocessingShape" mc:Ignorable="w14 w15 w16se wp14">
   <w:body>
     <w:p>
       <w:r>
         <w:rPr>
           <w:rFonts w:ascii="Book Antiqua" w:hAnsi="Book Antiqua"/>
           <w:noProof/>
-          <w:lang w:eastAsia="en-GB"/>
+          <w:lang w:val="en-US"/>
         </w:rPr>
         <mc:AlternateContent>
           <mc:Choice Requires="wps">
@@ -124,7 +124,7 @@
         <w:rPr>
           <w:rFonts w:ascii="Book Antiqua" w:hAnsi="Book Antiqua"/>
           <w:noProof/>
-          <w:lang w:eastAsia="en-GB"/>
+          <w:lang w:val="en-US"/>
         </w:rPr>
         <mc:AlternateContent>
           <mc:Choice Requires="wps">
@@ -498,7 +498,7 @@
           <w:rFonts w:ascii="Book Antiqua" w:hAnsi="Book Antiqua"/>
           <w:i/>
           <w:noProof/>
-          <w:lang w:eastAsia="en-GB"/>
+          <w:lang w:val="en-US"/>
         </w:rPr>
         <mc:AlternateContent>
           <mc:Choice Requires="wps">
@@ -560,7 +560,7 @@
           <w:rFonts w:ascii="Book Antiqua" w:hAnsi="Book Antiqua"/>
           <w:i/>
           <w:noProof/>
-          <w:lang w:eastAsia="en-GB"/>
+          <w:lang w:val="en-US"/>
         </w:rPr>
         <mc:AlternateContent>
           <mc:Choice Requires="wps">
@@ -1164,7 +1164,16 @@
           <w:b/>
         </w:rPr>
         <w:lastRenderedPageBreak/>
-        <w:t>4.2 THE CONCEPT OF CELL CYCLE</w:t>
+        <w:t xml:space="preserve">4.2 </w:t>
+      </w:r>
+      <w:bookmarkStart w:id="0" w:name="_GoBack"/>
+      <w:bookmarkEnd w:id="0"/>
+      <w:r>
+        <w:rPr>
+          <w:rFonts w:ascii="Book Antiqua" w:hAnsi="Book Antiqua"/>
+          <w:b/>
+        </w:rPr>
+        <w:t>THE CONCEPT OF CELL CYCLE</w:t>
       </w:r>
     </w:p>
     <w:p>
@@ -1288,7 +1297,7 @@
         <w:rPr>
           <w:rFonts w:ascii="Book Antiqua" w:hAnsi="Book Antiqua"/>
           <w:noProof/>
-          <w:lang w:eastAsia="en-GB"/>
+          <w:lang w:val="en-US"/>
         </w:rPr>
         <w:drawing>
           <wp:inline distT="0" distB="0" distL="0" distR="0">
@@ -1910,7 +1919,7 @@
         <w:rPr>
           <w:rFonts w:ascii="Book Antiqua" w:hAnsi="Book Antiqua"/>
           <w:noProof/>
-          <w:lang w:eastAsia="en-GB"/>
+          <w:lang w:val="en-US"/>
         </w:rPr>
         <w:drawing>
           <wp:inline distT="0" distB="0" distL="0" distR="0">
@@ -2013,7 +2022,7 @@
           <w:rFonts w:ascii="Book Antiqua" w:hAnsi="Book Antiqua"/>
           <w:b/>
           <w:noProof/>
-          <w:lang w:eastAsia="en-GB"/>
+          <w:lang w:val="en-US"/>
         </w:rPr>
         <mc:AlternateContent>
           <mc:Choice Requires="wps">
@@ -2138,7 +2147,7 @@
         <w:rPr>
           <w:rFonts w:ascii="Book Antiqua" w:hAnsi="Book Antiqua"/>
           <w:noProof/>
-          <w:lang w:eastAsia="en-GB"/>
+          <w:lang w:val="en-US"/>
         </w:rPr>
         <mc:AlternateContent>
           <mc:Choice Requires="wps">
@@ -2485,7 +2494,7 @@
           <w:rFonts w:ascii="Book Antiqua" w:hAnsi="Book Antiqua"/>
           <w:b/>
           <w:noProof/>
-          <w:lang w:eastAsia="en-GB"/>
+          <w:lang w:val="en-US"/>
         </w:rPr>
         <mc:AlternateContent>
           <mc:Choice Requires="wps">
@@ -2645,7 +2654,7 @@
         <w:rPr>
           <w:rFonts w:ascii="Book Antiqua" w:hAnsi="Book Antiqua"/>
           <w:noProof/>
-          <w:lang w:eastAsia="en-GB"/>
+          <w:lang w:val="en-US"/>
         </w:rPr>
         <mc:AlternateContent>
           <mc:Choice Requires="wps">
@@ -2967,7 +2976,7 @@
           <w:rFonts w:ascii="Book Antiqua" w:hAnsi="Book Antiqua"/>
           <w:b/>
           <w:noProof/>
-          <w:lang w:eastAsia="en-GB"/>
+          <w:lang w:val="en-US"/>
         </w:rPr>
         <w:drawing>
           <wp:inline distT="0" distB="0" distL="0" distR="0" wp14:anchorId="4B515474" wp14:editId="0A21D351">
@@ -3197,7 +3206,7 @@
         <w:rPr>
           <w:rFonts w:ascii="Book Antiqua" w:hAnsi="Book Antiqua"/>
           <w:noProof/>
-          <w:lang w:eastAsia="en-GB"/>
+          <w:lang w:val="en-US"/>
         </w:rPr>
         <w:drawing>
           <wp:inline distT="0" distB="0" distL="0" distR="0">
@@ -3390,7 +3399,7 @@
         <w:rPr>
           <w:rFonts w:ascii="Book Antiqua" w:hAnsi="Book Antiqua"/>
           <w:noProof/>
-          <w:lang w:eastAsia="en-GB"/>
+          <w:lang w:val="en-US"/>
         </w:rPr>
         <w:drawing>
           <wp:inline distT="0" distB="0" distL="0" distR="0">
@@ -3634,7 +3643,7 @@
         <w:rPr>
           <w:rFonts w:ascii="Book Antiqua" w:hAnsi="Book Antiqua"/>
           <w:noProof/>
-          <w:lang w:eastAsia="en-GB"/>
+          <w:lang w:val="en-US"/>
         </w:rPr>
         <w:drawing>
           <wp:inline distT="0" distB="0" distL="0" distR="0">
@@ -3741,7 +3750,7 @@
           <w:rFonts w:ascii="Book Antiqua" w:hAnsi="Book Antiqua"/>
           <w:b/>
           <w:noProof/>
-          <w:lang w:eastAsia="en-GB"/>
+          <w:lang w:val="en-US"/>
         </w:rPr>
         <mc:AlternateContent>
           <mc:Choice Requires="wps">
@@ -3867,7 +3876,7 @@
         <w:rPr>
           <w:rFonts w:ascii="Book Antiqua" w:hAnsi="Book Antiqua"/>
           <w:noProof/>
-          <w:lang w:eastAsia="en-GB"/>
+          <w:lang w:val="en-US"/>
         </w:rPr>
         <mc:AlternateContent>
           <mc:Choice Requires="wps">
@@ -4049,7 +4058,7 @@
           <w:rFonts w:ascii="Book Antiqua" w:hAnsi="Book Antiqua"/>
           <w:b/>
           <w:noProof/>
-          <w:lang w:eastAsia="en-GB"/>
+          <w:lang w:val="en-US"/>
         </w:rPr>
         <w:drawing>
           <wp:inline distT="0" distB="0" distL="0" distR="0">
@@ -4152,7 +4161,7 @@
           <w:rFonts w:ascii="Book Antiqua" w:hAnsi="Book Antiqua"/>
           <w:b/>
           <w:noProof/>
-          <w:lang w:eastAsia="en-GB"/>
+          <w:lang w:val="en-US"/>
         </w:rPr>
         <mc:AlternateContent>
           <mc:Choice Requires="wps">
@@ -4279,7 +4288,7 @@
         <w:rPr>
           <w:rFonts w:ascii="Book Antiqua" w:hAnsi="Book Antiqua"/>
           <w:noProof/>
-          <w:lang w:eastAsia="en-GB"/>
+          <w:lang w:val="en-US"/>
         </w:rPr>
         <mc:AlternateContent>
           <mc:Choice Requires="wps">
@@ -4680,7 +4689,7 @@
           <w:rFonts w:ascii="Book Antiqua" w:hAnsi="Book Antiqua"/>
           <w:b/>
           <w:noProof/>
-          <w:lang w:eastAsia="en-GB"/>
+          <w:lang w:val="en-US"/>
         </w:rPr>
         <mc:AlternateContent>
           <mc:Choice Requires="wps">
@@ -4791,7 +4800,7 @@
         <w:rPr>
           <w:rFonts w:ascii="Book Antiqua" w:hAnsi="Book Antiqua"/>
           <w:noProof/>
-          <w:lang w:eastAsia="en-GB"/>
+          <w:lang w:val="en-US"/>
         </w:rPr>
         <mc:AlternateContent>
           <mc:Choice Requires="wps">
@@ -4868,7 +4877,7 @@
         <w:rPr>
           <w:rFonts w:ascii="Book Antiqua" w:hAnsi="Book Antiqua"/>
           <w:noProof/>
-          <w:lang w:eastAsia="en-GB"/>
+          <w:lang w:val="en-US"/>
         </w:rPr>
         <w:lastRenderedPageBreak/>
         <mc:AlternateContent>
@@ -4937,14 +4946,7 @@
                                 <w:rFonts w:ascii="Book Antiqua" w:hAnsi="Book Antiqua"/>
                                 <w:b/>
                               </w:rPr>
-                              <w:t>MEASUREMENT</w:t>
-                            </w:r>
-                            <w:r>
-                              <w:rPr>
-                                <w:rFonts w:ascii="Book Antiqua" w:hAnsi="Book Antiqua"/>
-                                <w:b/>
-                              </w:rPr>
-                              <w:t xml:space="preserve"> OF GROWTH</w:t>
+                              <w:t>MEASUREMENT OF GROWTH</w:t>
                             </w:r>
                           </w:p>
                           <w:p>
@@ -5324,14 +5326,7 @@
                           <w:rFonts w:ascii="Book Antiqua" w:hAnsi="Book Antiqua"/>
                           <w:b/>
                         </w:rPr>
-                        <w:t>MEASUREMENT</w:t>
-                      </w:r>
-                      <w:r>
-                        <w:rPr>
-                          <w:rFonts w:ascii="Book Antiqua" w:hAnsi="Book Antiqua"/>
-                          <w:b/>
-                        </w:rPr>
-                        <w:t xml:space="preserve"> OF GROWTH</w:t>
+                        <w:t>MEASUREMENT OF GROWTH</w:t>
                       </w:r>
                     </w:p>
                     <w:p>
@@ -5677,7 +5672,7 @@
         <w:rPr>
           <w:rFonts w:ascii="Book Antiqua" w:hAnsi="Book Antiqua"/>
           <w:noProof/>
-          <w:lang w:eastAsia="en-GB"/>
+          <w:lang w:val="en-US"/>
         </w:rPr>
         <mc:AlternateContent>
           <mc:Choice Requires="wps">
@@ -5738,7 +5733,7 @@
         <w:rPr>
           <w:rFonts w:ascii="Book Antiqua" w:hAnsi="Book Antiqua"/>
           <w:noProof/>
-          <w:lang w:eastAsia="en-GB"/>
+          <w:lang w:val="en-US"/>
         </w:rPr>
         <mc:AlternateContent>
           <mc:Choice Requires="wps">
@@ -5808,7 +5803,7 @@
                             <w:r>
                               <w:rPr>
                                 <w:noProof/>
-                                <w:lang w:eastAsia="en-GB"/>
+                                <w:lang w:val="en-US"/>
                               </w:rPr>
                               <w:drawing>
                                 <wp:inline distT="0" distB="0" distL="0" distR="0" wp14:anchorId="18E30802" wp14:editId="58B6EAAC">
@@ -5931,7 +5926,7 @@
                       <w:r>
                         <w:rPr>
                           <w:noProof/>
-                          <w:lang w:eastAsia="en-GB"/>
+                          <w:lang w:val="en-US"/>
                         </w:rPr>
                         <w:drawing>
                           <wp:inline distT="0" distB="0" distL="0" distR="0" wp14:anchorId="18E30802" wp14:editId="58B6EAAC">
@@ -6032,7 +6027,7 @@
           <w:rFonts w:ascii="Book Antiqua" w:hAnsi="Book Antiqua"/>
           <w:b/>
           <w:noProof/>
-          <w:lang w:eastAsia="en-GB"/>
+          <w:lang w:val="en-US"/>
         </w:rPr>
         <mc:AlternateContent>
           <mc:Choice Requires="wps">
@@ -6139,7 +6134,7 @@
         <w:rPr>
           <w:rFonts w:ascii="Book Antiqua" w:hAnsi="Book Antiqua"/>
           <w:noProof/>
-          <w:lang w:eastAsia="en-GB"/>
+          <w:lang w:val="en-US"/>
         </w:rPr>
         <mc:AlternateContent>
           <mc:Choice Requires="wps">
@@ -6213,7 +6208,7 @@
         <w:rPr>
           <w:rFonts w:ascii="Book Antiqua" w:hAnsi="Book Antiqua"/>
           <w:noProof/>
-          <w:lang w:eastAsia="en-GB"/>
+          <w:lang w:val="en-US"/>
         </w:rPr>
         <w:lastRenderedPageBreak/>
         <mc:AlternateContent>
@@ -6353,19 +6348,7 @@
                                 <w:sz w:val="24"/>
                                 <w:szCs w:val="24"/>
                               </w:rPr>
-                              <w:t>Internal facto</w:t>
-                            </w:r>
-                            <w:bookmarkStart w:id="0" w:name="_GoBack"/>
-                            <w:bookmarkEnd w:id="0"/>
-                            <w:r>
-                              <w:rPr>
-                                <w:rFonts w:ascii="Book Antiqua" w:hAnsi="Book Antiqua"/>
-                                <w:b/>
-                                <w:i/>
-                                <w:sz w:val="24"/>
-                                <w:szCs w:val="24"/>
-                              </w:rPr>
-                              <w:t>rs</w:t>
+                              <w:t>Internal factors</w:t>
                             </w:r>
                           </w:p>
                           <w:p>
@@ -6739,19 +6722,7 @@
                           <w:sz w:val="24"/>
                           <w:szCs w:val="24"/>
                         </w:rPr>
-                        <w:t>Internal facto</w:t>
-                      </w:r>
-                      <w:bookmarkStart w:id="1" w:name="_GoBack"/>
-                      <w:bookmarkEnd w:id="1"/>
-                      <w:r>
-                        <w:rPr>
-                          <w:rFonts w:ascii="Book Antiqua" w:hAnsi="Book Antiqua"/>
-                          <w:b/>
-                          <w:i/>
-                          <w:sz w:val="24"/>
-                          <w:szCs w:val="24"/>
-                        </w:rPr>
-                        <w:t>rs</w:t>
+                        <w:t>Internal factors</w:t>
                       </w:r>
                     </w:p>
                     <w:p>
@@ -7029,7 +7000,7 @@
         <w:rPr>
           <w:rFonts w:ascii="Book Antiqua" w:hAnsi="Book Antiqua"/>
           <w:noProof/>
-          <w:lang w:eastAsia="en-GB"/>
+          <w:lang w:val="en-US"/>
         </w:rPr>
         <mc:AlternateContent>
           <mc:Choice Requires="wps">
@@ -7081,7 +7052,7 @@
                             <w:r>
                               <w:rPr>
                                 <w:noProof/>
-                                <w:lang w:eastAsia="en-GB"/>
+                                <w:lang w:val="en-US"/>
                               </w:rPr>
                               <w:drawing>
                                 <wp:inline distT="0" distB="0" distL="0" distR="0" wp14:anchorId="0C920470" wp14:editId="58C0F9FA">
@@ -7152,19 +7123,7 @@
                               <w:rPr>
                                 <w:rFonts w:ascii="Book Antiqua" w:hAnsi="Book Antiqua"/>
                               </w:rPr>
-                              <w:t xml:space="preserve"> shows the Sandra Elaine Allen was an American woman recognized by the Guinness World records as the tallest woman in the world. </w:t>
-                            </w:r>
-                            <w:r>
-                              <w:rPr>
-                                <w:rFonts w:ascii="Book Antiqua" w:hAnsi="Book Antiqua"/>
-                              </w:rPr>
-                              <w:t xml:space="preserve">She was </w:t>
-                            </w:r>
-                            <w:r>
-                              <w:rPr>
-                                <w:rFonts w:ascii="Book Antiqua" w:hAnsi="Book Antiqua"/>
-                              </w:rPr>
-                              <w:t>231</w:t>
+                              <w:t xml:space="preserve"> shows the Sandra Elaine Allen was an American woman recognized by the Guinness World records as the tallest woman in the world. She was 231</w:t>
                             </w:r>
                             <w:r>
                               <w:rPr>
@@ -7206,7 +7165,7 @@
                       <w:r>
                         <w:rPr>
                           <w:noProof/>
-                          <w:lang w:eastAsia="en-GB"/>
+                          <w:lang w:val="en-US"/>
                         </w:rPr>
                         <w:drawing>
                           <wp:inline distT="0" distB="0" distL="0" distR="0" wp14:anchorId="0C920470" wp14:editId="58C0F9FA">
@@ -7277,19 +7236,7 @@
                         <w:rPr>
                           <w:rFonts w:ascii="Book Antiqua" w:hAnsi="Book Antiqua"/>
                         </w:rPr>
-                        <w:t xml:space="preserve"> shows the Sandra Elaine Allen was an American woman recognized by the Guinness World records as the tallest woman in the world. </w:t>
-                      </w:r>
-                      <w:r>
-                        <w:rPr>
-                          <w:rFonts w:ascii="Book Antiqua" w:hAnsi="Book Antiqua"/>
-                        </w:rPr>
-                        <w:t xml:space="preserve">She was </w:t>
-                      </w:r>
-                      <w:r>
-                        <w:rPr>
-                          <w:rFonts w:ascii="Book Antiqua" w:hAnsi="Book Antiqua"/>
-                        </w:rPr>
-                        <w:t>231</w:t>
+                        <w:t xml:space="preserve"> shows the Sandra Elaine Allen was an American woman recognized by the Guinness World records as the tallest woman in the world. She was 231</w:t>
                       </w:r>
                       <w:r>
                         <w:rPr>
@@ -7506,7 +7453,7 @@
       <w:r>
         <w:rPr>
           <w:noProof/>
-          <w:lang w:eastAsia="en-GB"/>
+          <w:lang w:val="en-US"/>
         </w:rPr>
         <w:lastRenderedPageBreak/>
         <mc:AlternateContent>
@@ -7579,7 +7526,7 @@
                             <w:r>
                               <w:rPr>
                                 <w:noProof/>
-                                <w:lang w:eastAsia="en-GB"/>
+                                <w:lang w:val="en-US"/>
                               </w:rPr>
                               <w:drawing>
                                 <wp:inline distT="0" distB="0" distL="0" distR="0" wp14:anchorId="5CBB2529" wp14:editId="128D792D">
@@ -7727,7 +7674,7 @@
                       <w:r>
                         <w:rPr>
                           <w:noProof/>
-                          <w:lang w:eastAsia="en-GB"/>
+                          <w:lang w:val="en-US"/>
                         </w:rPr>
                         <w:drawing>
                           <wp:inline distT="0" distB="0" distL="0" distR="0" wp14:anchorId="5CBB2529" wp14:editId="128D792D">
@@ -7838,7 +7785,7 @@
       <w:r>
         <w:rPr>
           <w:noProof/>
-          <w:lang w:eastAsia="en-GB"/>
+          <w:lang w:val="en-US"/>
         </w:rPr>
         <mc:AlternateContent>
           <mc:Choice Requires="wps">
@@ -8191,7 +8138,7 @@
           <w:rFonts w:ascii="Book Antiqua" w:hAnsi="Book Antiqua"/>
           <w:b/>
           <w:noProof/>
-          <w:lang w:eastAsia="en-GB"/>
+          <w:lang w:val="en-US"/>
         </w:rPr>
         <mc:AlternateContent>
           <mc:Choice Requires="wps">
@@ -8326,7 +8273,7 @@
         <w:rPr>
           <w:rFonts w:ascii="Book Antiqua" w:hAnsi="Book Antiqua"/>
           <w:noProof/>
-          <w:lang w:eastAsia="en-GB"/>
+          <w:lang w:val="en-US"/>
         </w:rPr>
         <mc:AlternateContent>
           <mc:Choice Requires="wps">
@@ -8440,7 +8387,7 @@
 </file>
 
 <file path=word/endnotes.xml><?xml version="1.0" encoding="utf-8"?>
-<w:endnotes xmlns:wpc="http://schemas.microsoft.com/office/word/2010/wordprocessingCanvas" xmlns:mc="http://schemas.openxmlformats.org/markup-compatibility/2006" xmlns:o="urn:schemas-microsoft-com:office:office" xmlns:r="http://schemas.openxmlformats.org/officeDocument/2006/relationships" xmlns:m="http://schemas.openxmlformats.org/officeDocument/2006/math" xmlns:v="urn:schemas-microsoft-com:vml" xmlns:wp14="http://schemas.microsoft.com/office/word/2010/wordprocessingDrawing" xmlns:wp="http://schemas.openxmlformats.org/drawingml/2006/wordprocessingDrawing" xmlns:w10="urn:schemas-microsoft-com:office:word" xmlns:w="http://schemas.openxmlformats.org/wordprocessingml/2006/main" xmlns:w14="http://schemas.microsoft.com/office/word/2010/wordml" xmlns:w15="http://schemas.microsoft.com/office/word/2012/wordml" xmlns:wpg="http://schemas.microsoft.com/office/word/2010/wordprocessingGroup" xmlns:wpi="http://schemas.microsoft.com/office/word/2010/wordprocessingInk" xmlns:wne="http://schemas.microsoft.com/office/word/2006/wordml" xmlns:wps="http://schemas.microsoft.com/office/word/2010/wordprocessingShape" mc:Ignorable="w14 w15 wp14">
+<w:endnotes xmlns:wpc="http://schemas.microsoft.com/office/word/2010/wordprocessingCanvas" xmlns:cx="http://schemas.microsoft.com/office/drawing/2014/chartex" xmlns:mc="http://schemas.openxmlformats.org/markup-compatibility/2006" xmlns:o="urn:schemas-microsoft-com:office:office" xmlns:r="http://schemas.openxmlformats.org/officeDocument/2006/relationships" xmlns:m="http://schemas.openxmlformats.org/officeDocument/2006/math" xmlns:v="urn:schemas-microsoft-com:vml" xmlns:wp14="http://schemas.microsoft.com/office/word/2010/wordprocessingDrawing" xmlns:wp="http://schemas.openxmlformats.org/drawingml/2006/wordprocessingDrawing" xmlns:w10="urn:schemas-microsoft-com:office:word" xmlns:w="http://schemas.openxmlformats.org/wordprocessingml/2006/main" xmlns:w14="http://schemas.microsoft.com/office/word/2010/wordml" xmlns:w15="http://schemas.microsoft.com/office/word/2012/wordml" xmlns:w16se="http://schemas.microsoft.com/office/word/2015/wordml/symex" xmlns:wpg="http://schemas.microsoft.com/office/word/2010/wordprocessingGroup" xmlns:wpi="http://schemas.microsoft.com/office/word/2010/wordprocessingInk" xmlns:wne="http://schemas.microsoft.com/office/word/2006/wordml" xmlns:wps="http://schemas.microsoft.com/office/word/2010/wordprocessingShape" mc:Ignorable="w14 w15 w16se wp14">
   <w:endnote w:type="separator" w:id="-1">
     <w:p>
       <w:pPr>
@@ -8465,50 +8412,433 @@
 </file>
 
 <file path=word/footer1.xml><?xml version="1.0" encoding="utf-8"?>
-<w:ftr xmlns:wpc="http://schemas.microsoft.com/office/word/2010/wordprocessingCanvas" xmlns:mc="http://schemas.openxmlformats.org/markup-compatibility/2006" xmlns:o="urn:schemas-microsoft-com:office:office" xmlns:r="http://schemas.openxmlformats.org/officeDocument/2006/relationships" xmlns:m="http://schemas.openxmlformats.org/officeDocument/2006/math" xmlns:v="urn:schemas-microsoft-com:vml" xmlns:wp14="http://schemas.microsoft.com/office/word/2010/wordprocessingDrawing" xmlns:wp="http://schemas.openxmlformats.org/drawingml/2006/wordprocessingDrawing" xmlns:w10="urn:schemas-microsoft-com:office:word" xmlns:w="http://schemas.openxmlformats.org/wordprocessingml/2006/main" xmlns:w14="http://schemas.microsoft.com/office/word/2010/wordml" xmlns:w15="http://schemas.microsoft.com/office/word/2012/wordml" xmlns:wpg="http://schemas.microsoft.com/office/word/2010/wordprocessingGroup" xmlns:wpi="http://schemas.microsoft.com/office/word/2010/wordprocessingInk" xmlns:wne="http://schemas.microsoft.com/office/word/2006/wordml" xmlns:wps="http://schemas.microsoft.com/office/word/2010/wordprocessingShape" mc:Ignorable="w14 w15 wp14">
-  <w:sdt>
-    <w:sdtPr>
-      <w:id w:val="467948560"/>
-      <w:docPartObj>
-        <w:docPartGallery w:val="Page Numbers (Bottom of Page)"/>
-        <w:docPartUnique/>
-      </w:docPartObj>
-    </w:sdtPr>
-    <w:sdtEndPr>
+<w:ftr xmlns:wpc="http://schemas.microsoft.com/office/word/2010/wordprocessingCanvas" xmlns:cx="http://schemas.microsoft.com/office/drawing/2014/chartex" xmlns:mc="http://schemas.openxmlformats.org/markup-compatibility/2006" xmlns:o="urn:schemas-microsoft-com:office:office" xmlns:r="http://schemas.openxmlformats.org/officeDocument/2006/relationships" xmlns:m="http://schemas.openxmlformats.org/officeDocument/2006/math" xmlns:v="urn:schemas-microsoft-com:vml" xmlns:wp14="http://schemas.microsoft.com/office/word/2010/wordprocessingDrawing" xmlns:wp="http://schemas.openxmlformats.org/drawingml/2006/wordprocessingDrawing" xmlns:w10="urn:schemas-microsoft-com:office:word" xmlns:w="http://schemas.openxmlformats.org/wordprocessingml/2006/main" xmlns:w14="http://schemas.microsoft.com/office/word/2010/wordml" xmlns:w15="http://schemas.microsoft.com/office/word/2012/wordml" xmlns:w16se="http://schemas.microsoft.com/office/word/2015/wordml/symex" xmlns:wpg="http://schemas.microsoft.com/office/word/2010/wordprocessingGroup" xmlns:wpi="http://schemas.microsoft.com/office/word/2010/wordprocessingInk" xmlns:wne="http://schemas.microsoft.com/office/word/2006/wordml" xmlns:wps="http://schemas.microsoft.com/office/word/2010/wordprocessingShape" mc:Ignorable="w14 w15 w16se wp14">
+  <w:p>
+    <w:pPr>
+      <w:pStyle w:val="Footer"/>
+      <w:tabs>
+        <w:tab w:val="left" w:pos="5130"/>
+      </w:tabs>
+    </w:pPr>
+    <w:r>
       <w:rPr>
         <w:noProof/>
+        <w:color w:val="808080" w:themeColor="background1" w:themeShade="80"/>
       </w:rPr>
-    </w:sdtEndPr>
-    <w:sdtContent>
-      <w:p>
-        <w:pPr>
-          <w:pStyle w:val="Footer"/>
-          <w:jc w:val="center"/>
-        </w:pPr>
-        <w:r>
-          <w:fldChar w:fldCharType="begin"/>
-        </w:r>
-        <w:r>
-          <w:instrText xml:space="preserve"> PAGE   \* MERGEFORMAT </w:instrText>
-        </w:r>
-        <w:r>
-          <w:fldChar w:fldCharType="separate"/>
-        </w:r>
-        <w:r>
-          <w:rPr>
-            <w:noProof/>
-          </w:rPr>
-          <w:t>10</w:t>
-        </w:r>
-        <w:r>
-          <w:rPr>
-            <w:noProof/>
-          </w:rPr>
-          <w:fldChar w:fldCharType="end"/>
-        </w:r>
-      </w:p>
-    </w:sdtContent>
-  </w:sdt>
+      <mc:AlternateContent>
+        <mc:Choice Requires="wps">
+          <w:drawing>
+            <wp:anchor distT="0" distB="0" distL="182880" distR="182880" simplePos="0" relativeHeight="251660288" behindDoc="0" locked="0" layoutInCell="1" allowOverlap="1">
+              <wp:simplePos x="0" y="0"/>
+              <wp:positionH relativeFrom="rightMargin">
+                <wp:align>left</wp:align>
+              </wp:positionH>
+              <mc:AlternateContent>
+                <mc:Choice Requires="wp14">
+                  <wp:positionV relativeFrom="page">
+                    <wp14:pctPosVOffset>91000</wp14:pctPosVOffset>
+                  </wp:positionV>
+                </mc:Choice>
+                <mc:Fallback>
+                  <wp:positionV relativeFrom="page">
+                    <wp:posOffset>8419465</wp:posOffset>
+                  </wp:positionV>
+                </mc:Fallback>
+              </mc:AlternateContent>
+              <wp:extent cx="457200" cy="320634"/>
+              <wp:effectExtent l="0" t="0" r="0" b="3810"/>
+              <wp:wrapNone/>
+              <wp:docPr id="41" name="Rectangle 41"/>
+              <wp:cNvGraphicFramePr/>
+              <a:graphic xmlns:a="http://schemas.openxmlformats.org/drawingml/2006/main">
+                <a:graphicData uri="http://schemas.microsoft.com/office/word/2010/wordprocessingShape">
+                  <wps:wsp>
+                    <wps:cNvSpPr/>
+                    <wps:spPr>
+                      <a:xfrm>
+                        <a:off x="0" y="0"/>
+                        <a:ext cx="457200" cy="320634"/>
+                      </a:xfrm>
+                      <a:prstGeom prst="rect">
+                        <a:avLst/>
+                      </a:prstGeom>
+                      <a:solidFill>
+                        <a:schemeClr val="tx1"/>
+                      </a:solidFill>
+                      <a:ln w="38100">
+                        <a:noFill/>
+                      </a:ln>
+                    </wps:spPr>
+                    <wps:style>
+                      <a:lnRef idx="2">
+                        <a:schemeClr val="accent1">
+                          <a:shade val="50000"/>
+                        </a:schemeClr>
+                      </a:lnRef>
+                      <a:fillRef idx="1">
+                        <a:schemeClr val="accent1"/>
+                      </a:fillRef>
+                      <a:effectRef idx="0">
+                        <a:schemeClr val="accent1"/>
+                      </a:effectRef>
+                      <a:fontRef idx="minor">
+                        <a:schemeClr val="lt1"/>
+                      </a:fontRef>
+                    </wps:style>
+                    <wps:txbx>
+                      <w:txbxContent>
+                        <w:p>
+                          <w:pPr>
+                            <w:jc w:val="right"/>
+                            <w:rPr>
+                              <w:color w:val="FFFFFF" w:themeColor="background1"/>
+                              <w:sz w:val="28"/>
+                              <w:szCs w:val="28"/>
+                            </w:rPr>
+                          </w:pPr>
+                          <w:r>
+                            <w:rPr>
+                              <w:color w:val="FFFFFF" w:themeColor="background1"/>
+                              <w:sz w:val="28"/>
+                              <w:szCs w:val="28"/>
+                            </w:rPr>
+                            <w:fldChar w:fldCharType="begin"/>
+                          </w:r>
+                          <w:r>
+                            <w:rPr>
+                              <w:color w:val="FFFFFF" w:themeColor="background1"/>
+                              <w:sz w:val="28"/>
+                              <w:szCs w:val="28"/>
+                            </w:rPr>
+                            <w:instrText xml:space="preserve"> PAGE   \* MERGEFORMAT </w:instrText>
+                          </w:r>
+                          <w:r>
+                            <w:rPr>
+                              <w:color w:val="FFFFFF" w:themeColor="background1"/>
+                              <w:sz w:val="28"/>
+                              <w:szCs w:val="28"/>
+                            </w:rPr>
+                            <w:fldChar w:fldCharType="separate"/>
+                          </w:r>
+                          <w:r>
+                            <w:rPr>
+                              <w:noProof/>
+                              <w:color w:val="FFFFFF" w:themeColor="background1"/>
+                              <w:sz w:val="28"/>
+                              <w:szCs w:val="28"/>
+                            </w:rPr>
+                            <w:t>6</w:t>
+                          </w:r>
+                          <w:r>
+                            <w:rPr>
+                              <w:noProof/>
+                              <w:color w:val="FFFFFF" w:themeColor="background1"/>
+                              <w:sz w:val="28"/>
+                              <w:szCs w:val="28"/>
+                            </w:rPr>
+                            <w:fldChar w:fldCharType="end"/>
+                          </w:r>
+                        </w:p>
+                      </w:txbxContent>
+                    </wps:txbx>
+                    <wps:bodyPr rot="0" spcFirstLastPara="0" vertOverflow="overflow" horzOverflow="overflow" vert="horz" wrap="square" lIns="91440" tIns="45720" rIns="91440" bIns="45720" numCol="1" spcCol="0" rtlCol="0" fromWordArt="0" anchor="b" anchorCtr="0" forceAA="0" compatLnSpc="1">
+                      <a:prstTxWarp prst="textNoShape">
+                        <a:avLst/>
+                      </a:prstTxWarp>
+                      <a:noAutofit/>
+                    </wps:bodyPr>
+                  </wps:wsp>
+                </a:graphicData>
+              </a:graphic>
+            </wp:anchor>
+          </w:drawing>
+        </mc:Choice>
+        <mc:Fallback>
+          <w:pict>
+            <v:rect id="Rectangle 41" o:spid="_x0000_s1033" style="position:absolute;margin-left:0;margin-top:0;width:36pt;height:25.25pt;z-index:251660288;visibility:visible;mso-wrap-style:square;mso-top-percent:910;mso-wrap-distance-left:14.4pt;mso-wrap-distance-top:0;mso-wrap-distance-right:14.4pt;mso-wrap-distance-bottom:0;mso-position-horizontal:left;mso-position-horizontal-relative:right-margin-area;mso-position-vertical-relative:page;mso-top-percent:910;v-text-anchor:bottom" o:gfxdata="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" fillcolor="black [3213]" stroked="f" strokeweight="3pt">
+              <v:textbox>
+                <w:txbxContent>
+                  <w:p>
+                    <w:pPr>
+                      <w:jc w:val="right"/>
+                      <w:rPr>
+                        <w:color w:val="FFFFFF" w:themeColor="background1"/>
+                        <w:sz w:val="28"/>
+                        <w:szCs w:val="28"/>
+                      </w:rPr>
+                    </w:pPr>
+                    <w:r>
+                      <w:rPr>
+                        <w:color w:val="FFFFFF" w:themeColor="background1"/>
+                        <w:sz w:val="28"/>
+                        <w:szCs w:val="28"/>
+                      </w:rPr>
+                      <w:fldChar w:fldCharType="begin"/>
+                    </w:r>
+                    <w:r>
+                      <w:rPr>
+                        <w:color w:val="FFFFFF" w:themeColor="background1"/>
+                        <w:sz w:val="28"/>
+                        <w:szCs w:val="28"/>
+                      </w:rPr>
+                      <w:instrText xml:space="preserve"> PAGE   \* MERGEFORMAT </w:instrText>
+                    </w:r>
+                    <w:r>
+                      <w:rPr>
+                        <w:color w:val="FFFFFF" w:themeColor="background1"/>
+                        <w:sz w:val="28"/>
+                        <w:szCs w:val="28"/>
+                      </w:rPr>
+                      <w:fldChar w:fldCharType="separate"/>
+                    </w:r>
+                    <w:r>
+                      <w:rPr>
+                        <w:noProof/>
+                        <w:color w:val="FFFFFF" w:themeColor="background1"/>
+                        <w:sz w:val="28"/>
+                        <w:szCs w:val="28"/>
+                      </w:rPr>
+                      <w:t>6</w:t>
+                    </w:r>
+                    <w:r>
+                      <w:rPr>
+                        <w:noProof/>
+                        <w:color w:val="FFFFFF" w:themeColor="background1"/>
+                        <w:sz w:val="28"/>
+                        <w:szCs w:val="28"/>
+                      </w:rPr>
+                      <w:fldChar w:fldCharType="end"/>
+                    </w:r>
+                  </w:p>
+                </w:txbxContent>
+              </v:textbox>
+              <w10:wrap anchorx="margin" anchory="page"/>
+            </v:rect>
+          </w:pict>
+        </mc:Fallback>
+      </mc:AlternateContent>
+    </w:r>
+    <w:r>
+      <w:rPr>
+        <w:noProof/>
+        <w:color w:val="808080" w:themeColor="background1" w:themeShade="80"/>
+      </w:rPr>
+      <mc:AlternateContent>
+        <mc:Choice Requires="wpg">
+          <w:drawing>
+            <wp:anchor distT="0" distB="0" distL="182880" distR="182880" simplePos="0" relativeHeight="251659264" behindDoc="1" locked="0" layoutInCell="1" allowOverlap="1">
+              <wp:simplePos x="0" y="0"/>
+              <wp:positionH relativeFrom="rightMargin">
+                <wp:align>left</wp:align>
+              </wp:positionH>
+              <mc:AlternateContent>
+                <mc:Choice Requires="wp14">
+                  <wp:positionV relativeFrom="page">
+                    <wp14:pctPosVOffset>9500</wp14:pctPosVOffset>
+                  </wp:positionV>
+                </mc:Choice>
+                <mc:Fallback>
+                  <wp:positionV relativeFrom="page">
+                    <wp:posOffset>878840</wp:posOffset>
+                  </wp:positionV>
+                </mc:Fallback>
+              </mc:AlternateContent>
+              <wp:extent cx="457200" cy="8229600"/>
+              <wp:effectExtent l="0" t="0" r="0" b="635"/>
+              <wp:wrapNone/>
+              <wp:docPr id="42" name="Group 42"/>
+              <wp:cNvGraphicFramePr/>
+              <a:graphic xmlns:a="http://schemas.openxmlformats.org/drawingml/2006/main">
+                <a:graphicData uri="http://schemas.microsoft.com/office/word/2010/wordprocessingGroup">
+                  <wpg:wgp>
+                    <wpg:cNvGrpSpPr/>
+                    <wpg:grpSpPr>
+                      <a:xfrm>
+                        <a:off x="0" y="0"/>
+                        <a:ext cx="457200" cy="8229600"/>
+                        <a:chOff x="0" y="0"/>
+                        <a:chExt cx="457200" cy="8229600"/>
+                      </a:xfrm>
+                    </wpg:grpSpPr>
+                    <wps:wsp>
+                      <wps:cNvPr id="43" name="Rectangle 43"/>
+                      <wps:cNvSpPr/>
+                      <wps:spPr>
+                        <a:xfrm>
+                          <a:off x="439387" y="0"/>
+                          <a:ext cx="17813" cy="8229600"/>
+                        </a:xfrm>
+                        <a:prstGeom prst="rect">
+                          <a:avLst/>
+                        </a:prstGeom>
+                        <a:solidFill>
+                          <a:schemeClr val="tx1"/>
+                        </a:solidFill>
+                        <a:ln>
+                          <a:noFill/>
+                        </a:ln>
+                      </wps:spPr>
+                      <wps:style>
+                        <a:lnRef idx="2">
+                          <a:schemeClr val="accent1">
+                            <a:shade val="50000"/>
+                          </a:schemeClr>
+                        </a:lnRef>
+                        <a:fillRef idx="1">
+                          <a:schemeClr val="accent1"/>
+                        </a:fillRef>
+                        <a:effectRef idx="0">
+                          <a:schemeClr val="accent1"/>
+                        </a:effectRef>
+                        <a:fontRef idx="minor">
+                          <a:schemeClr val="lt1"/>
+                        </a:fontRef>
+                      </wps:style>
+                      <wps:bodyPr rot="0" spcFirstLastPara="0" vertOverflow="overflow" horzOverflow="overflow" vert="horz" wrap="square" lIns="91440" tIns="45720" rIns="91440" bIns="45720" numCol="1" spcCol="0" rtlCol="0" fromWordArt="0" anchor="ctr" anchorCtr="0" forceAA="0" compatLnSpc="1">
+                        <a:prstTxWarp prst="textNoShape">
+                          <a:avLst/>
+                        </a:prstTxWarp>
+                        <a:noAutofit/>
+                      </wps:bodyPr>
+                    </wps:wsp>
+                    <wps:wsp>
+                      <wps:cNvPr id="44" name="Text Box 44"/>
+                      <wps:cNvSpPr txBox="1"/>
+                      <wps:spPr>
+                        <a:xfrm>
+                          <a:off x="0" y="0"/>
+                          <a:ext cx="457200" cy="8229600"/>
+                        </a:xfrm>
+                        <a:prstGeom prst="rect">
+                          <a:avLst/>
+                        </a:prstGeom>
+                        <a:noFill/>
+                        <a:ln w="6350">
+                          <a:noFill/>
+                        </a:ln>
+                        <a:effectLst/>
+                      </wps:spPr>
+                      <wps:style>
+                        <a:lnRef idx="0">
+                          <a:schemeClr val="accent1"/>
+                        </a:lnRef>
+                        <a:fillRef idx="0">
+                          <a:schemeClr val="accent1"/>
+                        </a:fillRef>
+                        <a:effectRef idx="0">
+                          <a:schemeClr val="accent1"/>
+                        </a:effectRef>
+                        <a:fontRef idx="minor">
+                          <a:schemeClr val="dk1"/>
+                        </a:fontRef>
+                      </wps:style>
+                      <wps:txbx>
+                        <w:txbxContent>
+                          <w:sdt>
+                            <w:sdtPr>
+                              <w:rPr>
+                                <w:color w:val="7F7F7F" w:themeColor="text1" w:themeTint="80"/>
+                              </w:rPr>
+                              <w:alias w:val="Date"/>
+                              <w:tag w:val=""/>
+                              <w:id w:val="932940624"/>
+                              <w:showingPlcHdr/>
+                              <w:dataBinding w:prefixMappings="xmlns:ns0='http://schemas.microsoft.com/office/2006/coverPageProps' " w:xpath="/ns0:CoverPageProperties[1]/ns0:PublishDate[1]" w:storeItemID="{55AF091B-3C7A-41E3-B477-F2FDAA23CFDA}"/>
+                              <w:date>
+                                <w:dateFormat w:val="M/d/yyyy"/>
+                                <w:lid w:val="en-US"/>
+                                <w:storeMappedDataAs w:val="dateTime"/>
+                                <w:calendar w:val="gregorian"/>
+                              </w:date>
+                            </w:sdtPr>
+                            <w:sdtContent>
+                              <w:p>
+                                <w:pPr>
+                                  <w:rPr>
+                                    <w:color w:val="7F7F7F" w:themeColor="text1" w:themeTint="80"/>
+                                  </w:rPr>
+                                </w:pPr>
+                                <w:r>
+                                  <w:rPr>
+                                    <w:color w:val="7F7F7F" w:themeColor="text1" w:themeTint="80"/>
+                                  </w:rPr>
+                                  <w:t xml:space="preserve">     </w:t>
+                                </w:r>
+                              </w:p>
+                            </w:sdtContent>
+                          </w:sdt>
+                        </w:txbxContent>
+                      </wps:txbx>
+                      <wps:bodyPr rot="0" spcFirstLastPara="0" vertOverflow="overflow" horzOverflow="overflow" vert="vert270" wrap="square" lIns="182880" tIns="45720" rIns="91440" bIns="137160" numCol="1" spcCol="0" rtlCol="0" fromWordArt="0" anchor="b" anchorCtr="0" forceAA="0" compatLnSpc="1">
+                        <a:prstTxWarp prst="textNoShape">
+                          <a:avLst/>
+                        </a:prstTxWarp>
+                        <a:noAutofit/>
+                      </wps:bodyPr>
+                    </wps:wsp>
+                  </wpg:wgp>
+                </a:graphicData>
+              </a:graphic>
+              <wp14:sizeRelV relativeFrom="page">
+                <wp14:pctHeight>82000</wp14:pctHeight>
+              </wp14:sizeRelV>
+            </wp:anchor>
+          </w:drawing>
+        </mc:Choice>
+        <mc:Fallback>
+          <w:pict>
+            <v:group id="Group 42" o:spid="_x0000_s1034" style="position:absolute;margin-left:0;margin-top:0;width:36pt;height:9in;z-index:-251657216;mso-height-percent:820;mso-top-percent:95;mso-wrap-distance-left:14.4pt;mso-wrap-distance-right:14.4pt;mso-position-horizontal:left;mso-position-horizontal-relative:right-margin-area;mso-position-vertical-relative:page;mso-height-percent:820;mso-top-percent:95" coordsize="4572,82296" o:gfxdata="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">
+              <v:rect id="Rectangle 43" o:spid="_x0000_s1035" style="position:absolute;left:4393;width:179;height:82296;visibility:visible;mso-wrap-style:square;v-text-anchor:middle" o:gfxdata="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" fillcolor="black [3213]" stroked="f" strokeweight="1pt"/>
+              <v:shapetype id="_x0000_t202" coordsize="21600,21600" o:spt="202" path="m,l,21600r21600,l21600,xe">
+                <v:stroke joinstyle="miter"/>
+                <v:path gradientshapeok="t" o:connecttype="rect"/>
+              </v:shapetype>
+              <v:shape id="Text Box 44" o:spid="_x0000_s1036" type="#_x0000_t202" style="position:absolute;width:4572;height:82296;visibility:visible;mso-wrap-style:square;v-text-anchor:bottom" o:gfxdata="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" filled="f" stroked="f" strokeweight=".5pt">
+                <v:textbox style="layout-flow:vertical;mso-layout-flow-alt:bottom-to-top" inset="14.4pt,,,10.8pt">
+                  <w:txbxContent>
+                    <w:sdt>
+                      <w:sdtPr>
+                        <w:rPr>
+                          <w:color w:val="7F7F7F" w:themeColor="text1" w:themeTint="80"/>
+                        </w:rPr>
+                        <w:alias w:val="Date"/>
+                        <w:tag w:val=""/>
+                        <w:id w:val="932940624"/>
+                        <w:showingPlcHdr/>
+                        <w:dataBinding w:prefixMappings="xmlns:ns0='http://schemas.microsoft.com/office/2006/coverPageProps' " w:xpath="/ns0:CoverPageProperties[1]/ns0:PublishDate[1]" w:storeItemID="{55AF091B-3C7A-41E3-B477-F2FDAA23CFDA}"/>
+                        <w:date>
+                          <w:dateFormat w:val="M/d/yyyy"/>
+                          <w:lid w:val="en-US"/>
+                          <w:storeMappedDataAs w:val="dateTime"/>
+                          <w:calendar w:val="gregorian"/>
+                        </w:date>
+                      </w:sdtPr>
+                      <w:sdtContent>
+                        <w:p>
+                          <w:pPr>
+                            <w:rPr>
+                              <w:color w:val="7F7F7F" w:themeColor="text1" w:themeTint="80"/>
+                            </w:rPr>
+                          </w:pPr>
+                          <w:r>
+                            <w:rPr>
+                              <w:color w:val="7F7F7F" w:themeColor="text1" w:themeTint="80"/>
+                            </w:rPr>
+                            <w:t xml:space="preserve">     </w:t>
+                          </w:r>
+                        </w:p>
+                      </w:sdtContent>
+                    </w:sdt>
+                  </w:txbxContent>
+                </v:textbox>
+              </v:shape>
+              <w10:wrap anchorx="margin" anchory="page"/>
+            </v:group>
+          </w:pict>
+        </mc:Fallback>
+      </mc:AlternateContent>
+    </w:r>
+  </w:p>
   <w:p>
     <w:pPr>
       <w:pStyle w:val="Footer"/>
@@ -8518,7 +8848,7 @@
 </file>
 
 <file path=word/footnotes.xml><?xml version="1.0" encoding="utf-8"?>
-<w:footnotes xmlns:wpc="http://schemas.microsoft.com/office/word/2010/wordprocessingCanvas" xmlns:mc="http://schemas.openxmlformats.org/markup-compatibility/2006" xmlns:o="urn:schemas-microsoft-com:office:office" xmlns:r="http://schemas.openxmlformats.org/officeDocument/2006/relationships" xmlns:m="http://schemas.openxmlformats.org/officeDocument/2006/math" xmlns:v="urn:schemas-microsoft-com:vml" xmlns:wp14="http://schemas.microsoft.com/office/word/2010/wordprocessingDrawing" xmlns:wp="http://schemas.openxmlformats.org/drawingml/2006/wordprocessingDrawing" xmlns:w10="urn:schemas-microsoft-com:office:word" xmlns:w="http://schemas.openxmlformats.org/wordprocessingml/2006/main" xmlns:w14="http://schemas.microsoft.com/office/word/2010/wordml" xmlns:w15="http://schemas.microsoft.com/office/word/2012/wordml" xmlns:wpg="http://schemas.microsoft.com/office/word/2010/wordprocessingGroup" xmlns:wpi="http://schemas.microsoft.com/office/word/2010/wordprocessingInk" xmlns:wne="http://schemas.microsoft.com/office/word/2006/wordml" xmlns:wps="http://schemas.microsoft.com/office/word/2010/wordprocessingShape" mc:Ignorable="w14 w15 wp14">
+<w:footnotes xmlns:wpc="http://schemas.microsoft.com/office/word/2010/wordprocessingCanvas" xmlns:cx="http://schemas.microsoft.com/office/drawing/2014/chartex" xmlns:mc="http://schemas.openxmlformats.org/markup-compatibility/2006" xmlns:o="urn:schemas-microsoft-com:office:office" xmlns:r="http://schemas.openxmlformats.org/officeDocument/2006/relationships" xmlns:m="http://schemas.openxmlformats.org/officeDocument/2006/math" xmlns:v="urn:schemas-microsoft-com:vml" xmlns:wp14="http://schemas.microsoft.com/office/word/2010/wordprocessingDrawing" xmlns:wp="http://schemas.openxmlformats.org/drawingml/2006/wordprocessingDrawing" xmlns:w10="urn:schemas-microsoft-com:office:word" xmlns:w="http://schemas.openxmlformats.org/wordprocessingml/2006/main" xmlns:w14="http://schemas.microsoft.com/office/word/2010/wordml" xmlns:w15="http://schemas.microsoft.com/office/word/2012/wordml" xmlns:w16se="http://schemas.microsoft.com/office/word/2015/wordml/symex" xmlns:wpg="http://schemas.microsoft.com/office/word/2010/wordprocessingGroup" xmlns:wpi="http://schemas.microsoft.com/office/word/2010/wordprocessingInk" xmlns:wne="http://schemas.microsoft.com/office/word/2006/wordml" xmlns:wps="http://schemas.microsoft.com/office/word/2010/wordprocessingShape" mc:Ignorable="w14 w15 w16se wp14">
   <w:footnote w:type="separator" w:id="-1">
     <w:p>
       <w:pPr>
@@ -8543,7 +8873,7 @@
 </file>
 
 <file path=word/header1.xml><?xml version="1.0" encoding="utf-8"?>
-<w:hdr xmlns:wpc="http://schemas.microsoft.com/office/word/2010/wordprocessingCanvas" xmlns:mc="http://schemas.openxmlformats.org/markup-compatibility/2006" xmlns:o="urn:schemas-microsoft-com:office:office" xmlns:r="http://schemas.openxmlformats.org/officeDocument/2006/relationships" xmlns:m="http://schemas.openxmlformats.org/officeDocument/2006/math" xmlns:v="urn:schemas-microsoft-com:vml" xmlns:wp14="http://schemas.microsoft.com/office/word/2010/wordprocessingDrawing" xmlns:wp="http://schemas.openxmlformats.org/drawingml/2006/wordprocessingDrawing" xmlns:w10="urn:schemas-microsoft-com:office:word" xmlns:w="http://schemas.openxmlformats.org/wordprocessingml/2006/main" xmlns:w14="http://schemas.microsoft.com/office/word/2010/wordml" xmlns:w15="http://schemas.microsoft.com/office/word/2012/wordml" xmlns:wpg="http://schemas.microsoft.com/office/word/2010/wordprocessingGroup" xmlns:wpi="http://schemas.microsoft.com/office/word/2010/wordprocessingInk" xmlns:wne="http://schemas.microsoft.com/office/word/2006/wordml" xmlns:wps="http://schemas.microsoft.com/office/word/2010/wordprocessingShape" mc:Ignorable="w14 w15 wp14">
+<w:hdr xmlns:wpc="http://schemas.microsoft.com/office/word/2010/wordprocessingCanvas" xmlns:cx="http://schemas.microsoft.com/office/drawing/2014/chartex" xmlns:mc="http://schemas.openxmlformats.org/markup-compatibility/2006" xmlns:o="urn:schemas-microsoft-com:office:office" xmlns:r="http://schemas.openxmlformats.org/officeDocument/2006/relationships" xmlns:m="http://schemas.openxmlformats.org/officeDocument/2006/math" xmlns:v="urn:schemas-microsoft-com:vml" xmlns:wp14="http://schemas.microsoft.com/office/word/2010/wordprocessingDrawing" xmlns:wp="http://schemas.openxmlformats.org/drawingml/2006/wordprocessingDrawing" xmlns:w10="urn:schemas-microsoft-com:office:word" xmlns:w="http://schemas.openxmlformats.org/wordprocessingml/2006/main" xmlns:w14="http://schemas.microsoft.com/office/word/2010/wordml" xmlns:w15="http://schemas.microsoft.com/office/word/2012/wordml" xmlns:w16se="http://schemas.microsoft.com/office/word/2015/wordml/symex" xmlns:wpg="http://schemas.microsoft.com/office/word/2010/wordprocessingGroup" xmlns:wpi="http://schemas.microsoft.com/office/word/2010/wordprocessingInk" xmlns:wne="http://schemas.microsoft.com/office/word/2006/wordml" xmlns:wps="http://schemas.microsoft.com/office/word/2010/wordprocessingShape" mc:Ignorable="w14 w15 w16se wp14">
   <w:p>
     <w:pPr>
       <w:pStyle w:val="Header"/>
@@ -8583,8 +8913,8 @@
 </file>
 
 <file path=word/numbering.xml><?xml version="1.0" encoding="utf-8"?>
-<w:numbering xmlns:wpc="http://schemas.microsoft.com/office/word/2010/wordprocessingCanvas" xmlns:mc="http://schemas.openxmlformats.org/markup-compatibility/2006" xmlns:o="urn:schemas-microsoft-com:office:office" xmlns:r="http://schemas.openxmlformats.org/officeDocument/2006/relationships" xmlns:m="http://schemas.openxmlformats.org/officeDocument/2006/math" xmlns:v="urn:schemas-microsoft-com:vml" xmlns:wp14="http://schemas.microsoft.com/office/word/2010/wordprocessingDrawing" xmlns:wp="http://schemas.openxmlformats.org/drawingml/2006/wordprocessingDrawing" xmlns:w10="urn:schemas-microsoft-com:office:word" xmlns:w="http://schemas.openxmlformats.org/wordprocessingml/2006/main" xmlns:w14="http://schemas.microsoft.com/office/word/2010/wordml" xmlns:w15="http://schemas.microsoft.com/office/word/2012/wordml" xmlns:wpg="http://schemas.microsoft.com/office/word/2010/wordprocessingGroup" xmlns:wpi="http://schemas.microsoft.com/office/word/2010/wordprocessingInk" xmlns:wne="http://schemas.microsoft.com/office/word/2006/wordml" xmlns:wps="http://schemas.microsoft.com/office/word/2010/wordprocessingShape" mc:Ignorable="w14 w15 wp14">
-  <w:abstractNum w:abstractNumId="0">
+<w:numbering xmlns:wpc="http://schemas.microsoft.com/office/word/2010/wordprocessingCanvas" xmlns:cx="http://schemas.microsoft.com/office/drawing/2014/chartex" xmlns:mc="http://schemas.openxmlformats.org/markup-compatibility/2006" xmlns:o="urn:schemas-microsoft-com:office:office" xmlns:r="http://schemas.openxmlformats.org/officeDocument/2006/relationships" xmlns:m="http://schemas.openxmlformats.org/officeDocument/2006/math" xmlns:v="urn:schemas-microsoft-com:vml" xmlns:wp14="http://schemas.microsoft.com/office/word/2010/wordprocessingDrawing" xmlns:wp="http://schemas.openxmlformats.org/drawingml/2006/wordprocessingDrawing" xmlns:w10="urn:schemas-microsoft-com:office:word" xmlns:w="http://schemas.openxmlformats.org/wordprocessingml/2006/main" xmlns:w14="http://schemas.microsoft.com/office/word/2010/wordml" xmlns:w15="http://schemas.microsoft.com/office/word/2012/wordml" xmlns:w16se="http://schemas.microsoft.com/office/word/2015/wordml/symex" xmlns:wpg="http://schemas.microsoft.com/office/word/2010/wordprocessingGroup" xmlns:wpi="http://schemas.microsoft.com/office/word/2010/wordprocessingInk" xmlns:wne="http://schemas.microsoft.com/office/word/2006/wordml" xmlns:wps="http://schemas.microsoft.com/office/word/2010/wordprocessingShape" mc:Ignorable="w14 w15 w16se wp14">
+  <w:abstractNum w:abstractNumId="0" w15:restartNumberingAfterBreak="0">
     <w:nsid w:val="0E045E60"/>
     <w:multiLevelType w:val="hybridMultilevel"/>
     <w:tmpl w:val="B3A694D0"/>
@@ -8670,7 +9000,7 @@
       </w:pPr>
     </w:lvl>
   </w:abstractNum>
-  <w:abstractNum w:abstractNumId="1">
+  <w:abstractNum w:abstractNumId="1" w15:restartNumberingAfterBreak="0">
     <w:nsid w:val="1B4C63FC"/>
     <w:multiLevelType w:val="hybridMultilevel"/>
     <w:tmpl w:val="38A2F912"/>
@@ -8783,7 +9113,7 @@
       </w:rPr>
     </w:lvl>
   </w:abstractNum>
-  <w:abstractNum w:abstractNumId="2">
+  <w:abstractNum w:abstractNumId="2" w15:restartNumberingAfterBreak="0">
     <w:nsid w:val="228E4AB7"/>
     <w:multiLevelType w:val="hybridMultilevel"/>
     <w:tmpl w:val="3258B510"/>
@@ -8896,7 +9226,7 @@
       </w:rPr>
     </w:lvl>
   </w:abstractNum>
-  <w:abstractNum w:abstractNumId="3">
+  <w:abstractNum w:abstractNumId="3" w15:restartNumberingAfterBreak="0">
     <w:nsid w:val="2A0A7D6B"/>
     <w:multiLevelType w:val="hybridMultilevel"/>
     <w:tmpl w:val="AAA8695E"/>
@@ -9009,7 +9339,7 @@
       </w:rPr>
     </w:lvl>
   </w:abstractNum>
-  <w:abstractNum w:abstractNumId="4">
+  <w:abstractNum w:abstractNumId="4" w15:restartNumberingAfterBreak="0">
     <w:nsid w:val="32994444"/>
     <w:multiLevelType w:val="hybridMultilevel"/>
     <w:tmpl w:val="3648F718"/>
@@ -9098,7 +9428,7 @@
       </w:pPr>
     </w:lvl>
   </w:abstractNum>
-  <w:abstractNum w:abstractNumId="5">
+  <w:abstractNum w:abstractNumId="5" w15:restartNumberingAfterBreak="0">
     <w:nsid w:val="3F27759D"/>
     <w:multiLevelType w:val="hybridMultilevel"/>
     <w:tmpl w:val="D55605CE"/>
@@ -9211,7 +9541,7 @@
       </w:rPr>
     </w:lvl>
   </w:abstractNum>
-  <w:abstractNum w:abstractNumId="6">
+  <w:abstractNum w:abstractNumId="6" w15:restartNumberingAfterBreak="0">
     <w:nsid w:val="4AD04C4D"/>
     <w:multiLevelType w:val="hybridMultilevel"/>
     <w:tmpl w:val="BAF86510"/>
@@ -9324,7 +9654,7 @@
       </w:rPr>
     </w:lvl>
   </w:abstractNum>
-  <w:abstractNum w:abstractNumId="7">
+  <w:abstractNum w:abstractNumId="7" w15:restartNumberingAfterBreak="0">
     <w:nsid w:val="4B1E0898"/>
     <w:multiLevelType w:val="hybridMultilevel"/>
     <w:tmpl w:val="AF7CAE10"/>
@@ -9437,7 +9767,7 @@
       </w:rPr>
     </w:lvl>
   </w:abstractNum>
-  <w:abstractNum w:abstractNumId="8">
+  <w:abstractNum w:abstractNumId="8" w15:restartNumberingAfterBreak="0">
     <w:nsid w:val="4FB51380"/>
     <w:multiLevelType w:val="hybridMultilevel"/>
     <w:tmpl w:val="A65C8CD0"/>
@@ -9550,7 +9880,7 @@
       </w:rPr>
     </w:lvl>
   </w:abstractNum>
-  <w:abstractNum w:abstractNumId="9">
+  <w:abstractNum w:abstractNumId="9" w15:restartNumberingAfterBreak="0">
     <w:nsid w:val="6B5B5D82"/>
     <w:multiLevelType w:val="hybridMultilevel"/>
     <w:tmpl w:val="0090D392"/>
@@ -9663,7 +9993,7 @@
       </w:rPr>
     </w:lvl>
   </w:abstractNum>
-  <w:abstractNum w:abstractNumId="10">
+  <w:abstractNum w:abstractNumId="10" w15:restartNumberingAfterBreak="0">
     <w:nsid w:val="72241295"/>
     <w:multiLevelType w:val="hybridMultilevel"/>
     <w:tmpl w:val="14F8EB4E"/>
@@ -9776,7 +10106,7 @@
       </w:rPr>
     </w:lvl>
   </w:abstractNum>
-  <w:abstractNum w:abstractNumId="11">
+  <w:abstractNum w:abstractNumId="11" w15:restartNumberingAfterBreak="0">
     <w:nsid w:val="746229FA"/>
     <w:multiLevelType w:val="hybridMultilevel"/>
     <w:tmpl w:val="BE10F9AE"/>
@@ -9889,7 +10219,7 @@
       </w:rPr>
     </w:lvl>
   </w:abstractNum>
-  <w:abstractNum w:abstractNumId="12">
+  <w:abstractNum w:abstractNumId="12" w15:restartNumberingAfterBreak="0">
     <w:nsid w:val="7F9C64C5"/>
     <w:multiLevelType w:val="hybridMultilevel"/>
     <w:tmpl w:val="49FA7FB8"/>
@@ -10045,7 +10375,7 @@
 </file>
 
 <file path=word/styles.xml><?xml version="1.0" encoding="utf-8"?>
-<w:styles xmlns:mc="http://schemas.openxmlformats.org/markup-compatibility/2006" xmlns:r="http://schemas.openxmlformats.org/officeDocument/2006/relationships" xmlns:w="http://schemas.openxmlformats.org/wordprocessingml/2006/main" xmlns:w14="http://schemas.microsoft.com/office/word/2010/wordml" xmlns:w15="http://schemas.microsoft.com/office/word/2012/wordml" mc:Ignorable="w14 w15">
+<w:styles xmlns:mc="http://schemas.openxmlformats.org/markup-compatibility/2006" xmlns:r="http://schemas.openxmlformats.org/officeDocument/2006/relationships" xmlns:w="http://schemas.openxmlformats.org/wordprocessingml/2006/main" xmlns:w14="http://schemas.microsoft.com/office/word/2010/wordml" xmlns:w15="http://schemas.microsoft.com/office/word/2012/wordml" xmlns:w16se="http://schemas.microsoft.com/office/word/2015/wordml/symex" mc:Ignorable="w14 w15 w16se">
   <w:docDefaults>
     <w:rPrDefault>
       <w:rPr>
@@ -10518,7 +10848,6 @@
       <w:spacing w:after="0" w:line="240" w:lineRule="auto"/>
     </w:pPr>
     <w:tblPr>
-      <w:tblInd w:w="0" w:type="dxa"/>
       <w:tblBorders>
         <w:top w:val="single" w:sz="4" w:space="0" w:color="auto"/>
         <w:left w:val="single" w:sz="4" w:space="0" w:color="auto"/>
@@ -10527,12 +10856,6 @@
         <w:insideH w:val="single" w:sz="4" w:space="0" w:color="auto"/>
         <w:insideV w:val="single" w:sz="4" w:space="0" w:color="auto"/>
       </w:tblBorders>
-      <w:tblCellMar>
-        <w:top w:w="0" w:type="dxa"/>
-        <w:left w:w="108" w:type="dxa"/>
-        <w:bottom w:w="0" w:type="dxa"/>
-        <w:right w:w="108" w:type="dxa"/>
-      </w:tblCellMar>
     </w:tblPr>
   </w:style>
   <w:style w:type="paragraph" w:styleId="ListParagraph">

</xml_diff>